<commit_message>
update to prototype and stuff
</commit_message>
<xml_diff>
--- a/documents/Semi-Structured Interview Guide.docx
+++ b/documents/Semi-Structured Interview Guide.docx
@@ -9,7 +9,7 @@
         </w:tabs>
         <w:spacing w:before="100" w:beforeAutospacing="1" w:after="100" w:afterAutospacing="1"/>
         <w:rPr>
-          <w:rFonts w:ascii="Times New Roman" w:eastAsia="Times New Roman" w:hAnsi="Times New Roman" w:cs="Times New Roman"/>
+          <w:rFonts w:eastAsia="Times New Roman" w:cstheme="minorHAnsi"/>
           <w:b/>
           <w:bCs/>
           <w:sz w:val="32"/>
@@ -19,7 +19,7 @@
       </w:pPr>
       <w:r>
         <w:rPr>
-          <w:rFonts w:ascii="Times New Roman" w:eastAsia="Times New Roman" w:hAnsi="Times New Roman" w:cs="Times New Roman"/>
+          <w:rFonts w:eastAsia="Times New Roman" w:cstheme="minorHAnsi"/>
           <w:b/>
           <w:bCs/>
           <w:sz w:val="32"/>
@@ -37,41 +37,34 @@
         </w:numPr>
         <w:spacing w:before="100" w:beforeAutospacing="1" w:after="100" w:afterAutospacing="1"/>
         <w:rPr>
-          <w:rFonts w:ascii="Times New Roman" w:eastAsia="Times New Roman" w:hAnsi="Times New Roman" w:cs="Times New Roman"/>
-          <w:lang w:eastAsia="en-GB"/>
-        </w:rPr>
-      </w:pPr>
-      <w:r>
-        <w:rPr>
-          <w:rFonts w:ascii="Times New Roman" w:eastAsia="Times New Roman" w:hAnsi="Times New Roman" w:cs="Times New Roman"/>
+          <w:rFonts w:eastAsia="Times New Roman" w:cstheme="minorHAnsi"/>
+          <w:lang w:eastAsia="en-GB"/>
+        </w:rPr>
+      </w:pPr>
+      <w:r>
+        <w:rPr>
+          <w:rFonts w:eastAsia="Times New Roman" w:cstheme="minorHAnsi"/>
           <w:lang w:val="en-US" w:eastAsia="en-GB"/>
         </w:rPr>
-        <w:t>P</w:t>
-      </w:r>
-      <w:r>
-        <w:rPr>
-          <w:rFonts w:ascii="Times New Roman" w:eastAsia="Times New Roman" w:hAnsi="Times New Roman" w:cs="Times New Roman"/>
+        <w:t>Prior to interview: l</w:t>
+      </w:r>
+      <w:r>
+        <w:rPr>
+          <w:rFonts w:eastAsia="Times New Roman" w:cstheme="minorHAnsi"/>
+          <w:lang w:eastAsia="en-GB"/>
+        </w:rPr>
+        <w:t>ook briefly at participant usage data (moods shared</w:t>
+      </w:r>
+      <w:r>
+        <w:rPr>
+          <w:rFonts w:eastAsia="Times New Roman" w:cstheme="minorHAnsi"/>
           <w:lang w:val="en-US" w:eastAsia="en-GB"/>
         </w:rPr>
-        <w:t>rior to interview: l</w:t>
-      </w:r>
-      <w:r>
-        <w:rPr>
-          <w:rFonts w:ascii="Times New Roman" w:eastAsia="Times New Roman" w:hAnsi="Times New Roman" w:cs="Times New Roman"/>
-          <w:lang w:eastAsia="en-GB"/>
-        </w:rPr>
-        <w:t>ook briefly at participant usage data (moods shared</w:t>
-      </w:r>
-      <w:r>
-        <w:rPr>
-          <w:rFonts w:ascii="Times New Roman" w:eastAsia="Times New Roman" w:hAnsi="Times New Roman" w:cs="Times New Roman"/>
-          <w:lang w:val="en-US" w:eastAsia="en-GB"/>
-        </w:rPr>
         <w:t xml:space="preserve"> </w:t>
       </w:r>
       <w:r>
         <w:rPr>
-          <w:rFonts w:ascii="Times New Roman" w:eastAsia="Times New Roman" w:hAnsi="Times New Roman" w:cs="Times New Roman"/>
+          <w:rFonts w:eastAsia="Times New Roman" w:cstheme="minorHAnsi"/>
           <w:lang w:eastAsia="en-GB"/>
         </w:rPr>
         <w:t>/ status messages posted etc.)</w:t>
@@ -85,13 +78,13 @@
         </w:numPr>
         <w:spacing w:before="100" w:beforeAutospacing="1" w:after="100" w:afterAutospacing="1"/>
         <w:rPr>
-          <w:rFonts w:ascii="Times New Roman" w:eastAsia="Times New Roman" w:hAnsi="Times New Roman" w:cs="Times New Roman"/>
-          <w:lang w:eastAsia="en-GB"/>
-        </w:rPr>
-      </w:pPr>
-      <w:r>
-        <w:rPr>
-          <w:rFonts w:ascii="Times New Roman" w:eastAsia="Times New Roman" w:hAnsi="Times New Roman" w:cs="Times New Roman"/>
+          <w:rFonts w:eastAsia="Times New Roman" w:cstheme="minorHAnsi"/>
+          <w:lang w:eastAsia="en-GB"/>
+        </w:rPr>
+      </w:pPr>
+      <w:r>
+        <w:rPr>
+          <w:rFonts w:eastAsia="Times New Roman" w:cstheme="minorHAnsi"/>
           <w:lang w:eastAsia="en-GB"/>
         </w:rPr>
         <w:t>Write down the pseudonym of the participant.</w:t>
@@ -105,27 +98,27 @@
         </w:numPr>
         <w:spacing w:before="100" w:beforeAutospacing="1" w:after="100" w:afterAutospacing="1"/>
         <w:rPr>
-          <w:rFonts w:ascii="Times New Roman" w:eastAsia="Times New Roman" w:hAnsi="Times New Roman" w:cs="Times New Roman"/>
-          <w:lang w:eastAsia="en-GB"/>
-        </w:rPr>
-      </w:pPr>
-      <w:r>
-        <w:rPr>
-          <w:rFonts w:ascii="Times New Roman" w:eastAsia="Times New Roman" w:hAnsi="Times New Roman" w:cs="Times New Roman"/>
+          <w:rFonts w:eastAsia="Times New Roman" w:cstheme="minorHAnsi"/>
+          <w:lang w:eastAsia="en-GB"/>
+        </w:rPr>
+      </w:pPr>
+      <w:r>
+        <w:rPr>
+          <w:rFonts w:eastAsia="Times New Roman" w:cstheme="minorHAnsi"/>
           <w:lang w:eastAsia="en-GB"/>
         </w:rPr>
         <w:t xml:space="preserve">Check if everything of this participant has reached </w:t>
       </w:r>
       <w:r>
         <w:rPr>
-          <w:rFonts w:ascii="Times New Roman" w:eastAsia="Times New Roman" w:hAnsi="Times New Roman" w:cs="Times New Roman"/>
+          <w:rFonts w:eastAsia="Times New Roman" w:cstheme="minorHAnsi"/>
           <w:lang w:val="en-US" w:eastAsia="en-GB"/>
         </w:rPr>
         <w:t>us</w:t>
       </w:r>
       <w:r>
         <w:rPr>
-          <w:rFonts w:ascii="Times New Roman" w:eastAsia="Times New Roman" w:hAnsi="Times New Roman" w:cs="Times New Roman"/>
+          <w:rFonts w:eastAsia="Times New Roman" w:cstheme="minorHAnsi"/>
           <w:lang w:eastAsia="en-GB"/>
         </w:rPr>
         <w:t xml:space="preserve"> (the 2 questionnaires and consent form)</w:t>
@@ -139,13 +132,13 @@
         </w:numPr>
         <w:spacing w:before="100" w:beforeAutospacing="1" w:after="100" w:afterAutospacing="1"/>
         <w:rPr>
-          <w:rFonts w:ascii="Times New Roman" w:eastAsia="Times New Roman" w:hAnsi="Times New Roman" w:cs="Times New Roman"/>
-          <w:lang w:eastAsia="en-GB"/>
-        </w:rPr>
-      </w:pPr>
-      <w:r>
-        <w:rPr>
-          <w:rFonts w:ascii="Times New Roman" w:eastAsia="Times New Roman" w:hAnsi="Times New Roman" w:cs="Times New Roman"/>
+          <w:rFonts w:eastAsia="Times New Roman" w:cstheme="minorHAnsi"/>
+          <w:lang w:eastAsia="en-GB"/>
+        </w:rPr>
+      </w:pPr>
+      <w:r>
+        <w:rPr>
+          <w:rFonts w:eastAsia="Times New Roman" w:cstheme="minorHAnsi"/>
           <w:lang w:eastAsia="en-GB"/>
         </w:rPr>
         <w:t>Export Local Data</w:t>
@@ -159,13 +152,13 @@
         </w:numPr>
         <w:spacing w:before="100" w:beforeAutospacing="1" w:after="100" w:afterAutospacing="1"/>
         <w:rPr>
-          <w:rFonts w:ascii="Times New Roman" w:eastAsia="Times New Roman" w:hAnsi="Times New Roman" w:cs="Times New Roman"/>
-          <w:lang w:eastAsia="en-GB"/>
-        </w:rPr>
-      </w:pPr>
-      <w:r>
-        <w:rPr>
-          <w:rFonts w:ascii="Times New Roman" w:eastAsia="Times New Roman" w:hAnsi="Times New Roman" w:cs="Times New Roman"/>
+          <w:rFonts w:eastAsia="Times New Roman" w:cstheme="minorHAnsi"/>
+          <w:lang w:eastAsia="en-GB"/>
+        </w:rPr>
+      </w:pPr>
+      <w:r>
+        <w:rPr>
+          <w:rFonts w:eastAsia="Times New Roman" w:cstheme="minorHAnsi"/>
           <w:lang w:eastAsia="en-GB"/>
         </w:rPr>
         <w:t>Ask whether English is fine</w:t>
@@ -179,13 +172,13 @@
         </w:numPr>
         <w:spacing w:before="100" w:beforeAutospacing="1" w:after="100" w:afterAutospacing="1"/>
         <w:rPr>
-          <w:rFonts w:ascii="Times New Roman" w:eastAsia="Times New Roman" w:hAnsi="Times New Roman" w:cs="Times New Roman"/>
-          <w:lang w:eastAsia="en-GB"/>
-        </w:rPr>
-      </w:pPr>
-      <w:r>
-        <w:rPr>
-          <w:rFonts w:ascii="Times New Roman" w:eastAsia="Times New Roman" w:hAnsi="Times New Roman" w:cs="Times New Roman"/>
+          <w:rFonts w:eastAsia="Times New Roman" w:cstheme="minorHAnsi"/>
+          <w:lang w:eastAsia="en-GB"/>
+        </w:rPr>
+      </w:pPr>
+      <w:r>
+        <w:rPr>
+          <w:rFonts w:eastAsia="Times New Roman" w:cstheme="minorHAnsi"/>
           <w:lang w:eastAsia="en-GB"/>
         </w:rPr>
         <w:t>Ask for recording permissions</w:t>
@@ -199,14 +192,14 @@
         </w:numPr>
         <w:spacing w:before="100" w:beforeAutospacing="1" w:after="100" w:afterAutospacing="1"/>
         <w:rPr>
-          <w:rFonts w:ascii="Times New Roman" w:eastAsia="Times New Roman" w:hAnsi="Times New Roman" w:cs="Times New Roman"/>
+          <w:rFonts w:eastAsia="Times New Roman" w:cstheme="minorHAnsi"/>
           <w:lang w:eastAsia="en-GB"/>
         </w:rPr>
       </w:pPr>
       <w:proofErr w:type="spellStart"/>
       <w:r>
         <w:rPr>
-          <w:rFonts w:ascii="Times New Roman" w:eastAsia="Times New Roman" w:hAnsi="Times New Roman" w:cs="Times New Roman"/>
+          <w:rFonts w:eastAsia="Times New Roman" w:cstheme="minorHAnsi"/>
           <w:lang w:val="de-CH" w:eastAsia="en-GB"/>
         </w:rPr>
         <w:t>If</w:t>
@@ -214,7 +207,7 @@
       <w:proofErr w:type="spellEnd"/>
       <w:r>
         <w:rPr>
-          <w:rFonts w:ascii="Times New Roman" w:eastAsia="Times New Roman" w:hAnsi="Times New Roman" w:cs="Times New Roman"/>
+          <w:rFonts w:eastAsia="Times New Roman" w:cstheme="minorHAnsi"/>
           <w:lang w:val="de-CH" w:eastAsia="en-GB"/>
         </w:rPr>
         <w:t xml:space="preserve"> </w:t>
@@ -222,7 +215,7 @@
       <w:proofErr w:type="spellStart"/>
       <w:r>
         <w:rPr>
-          <w:rFonts w:ascii="Times New Roman" w:eastAsia="Times New Roman" w:hAnsi="Times New Roman" w:cs="Times New Roman"/>
+          <w:rFonts w:eastAsia="Times New Roman" w:cstheme="minorHAnsi"/>
           <w:lang w:val="de-CH" w:eastAsia="en-GB"/>
         </w:rPr>
         <w:t>yes</w:t>
@@ -230,14 +223,14 @@
       <w:proofErr w:type="spellEnd"/>
       <w:r>
         <w:rPr>
-          <w:rFonts w:ascii="Times New Roman" w:eastAsia="Times New Roman" w:hAnsi="Times New Roman" w:cs="Times New Roman"/>
+          <w:rFonts w:eastAsia="Times New Roman" w:cstheme="minorHAnsi"/>
           <w:lang w:val="de-CH" w:eastAsia="en-GB"/>
         </w:rPr>
         <w:t>, s</w:t>
       </w:r>
       <w:r>
         <w:rPr>
-          <w:rFonts w:ascii="Times New Roman" w:eastAsia="Times New Roman" w:hAnsi="Times New Roman" w:cs="Times New Roman"/>
+          <w:rFonts w:eastAsia="Times New Roman" w:cstheme="minorHAnsi"/>
           <w:lang w:eastAsia="en-GB"/>
         </w:rPr>
         <w:t>tart recording</w:t>
@@ -247,13 +240,13 @@
       <w:pPr>
         <w:spacing w:before="100" w:beforeAutospacing="1" w:after="100" w:afterAutospacing="1"/>
         <w:rPr>
-          <w:rFonts w:ascii="Times New Roman" w:eastAsia="Times New Roman" w:hAnsi="Times New Roman" w:cs="Times New Roman"/>
-          <w:lang w:eastAsia="en-GB"/>
-        </w:rPr>
-      </w:pPr>
-      <w:r>
-        <w:rPr>
-          <w:rFonts w:ascii="Times New Roman" w:eastAsia="Times New Roman" w:hAnsi="Times New Roman" w:cs="Times New Roman"/>
+          <w:rFonts w:eastAsia="Times New Roman" w:cstheme="minorHAnsi"/>
+          <w:lang w:eastAsia="en-GB"/>
+        </w:rPr>
+      </w:pPr>
+      <w:r>
+        <w:rPr>
+          <w:rFonts w:eastAsia="Times New Roman" w:cstheme="minorHAnsi"/>
           <w:b/>
           <w:bCs/>
           <w:lang w:eastAsia="en-GB"/>
@@ -269,13 +262,13 @@
         </w:numPr>
         <w:spacing w:before="100" w:beforeAutospacing="1" w:after="100" w:afterAutospacing="1"/>
         <w:rPr>
-          <w:rFonts w:ascii="Times New Roman" w:eastAsia="Times New Roman" w:hAnsi="Times New Roman" w:cs="Times New Roman"/>
-          <w:lang w:eastAsia="en-GB"/>
-        </w:rPr>
-      </w:pPr>
-      <w:r>
-        <w:rPr>
-          <w:rFonts w:ascii="Times New Roman" w:eastAsia="Times New Roman" w:hAnsi="Times New Roman" w:cs="Times New Roman"/>
+          <w:rFonts w:eastAsia="Times New Roman" w:cstheme="minorHAnsi"/>
+          <w:lang w:eastAsia="en-GB"/>
+        </w:rPr>
+      </w:pPr>
+      <w:r>
+        <w:rPr>
+          <w:rFonts w:eastAsia="Times New Roman" w:cstheme="minorHAnsi"/>
           <w:lang w:eastAsia="en-GB"/>
         </w:rPr>
         <w:t>How long have you been part of the team and how well do you know the other team members?</w:t>
@@ -289,13 +282,13 @@
         </w:numPr>
         <w:spacing w:before="100" w:beforeAutospacing="1" w:after="100" w:afterAutospacing="1"/>
         <w:rPr>
-          <w:rFonts w:ascii="Times New Roman" w:eastAsia="Times New Roman" w:hAnsi="Times New Roman" w:cs="Times New Roman"/>
-          <w:lang w:eastAsia="en-GB"/>
-        </w:rPr>
-      </w:pPr>
-      <w:r>
-        <w:rPr>
-          <w:rFonts w:ascii="Times New Roman" w:eastAsia="Times New Roman" w:hAnsi="Times New Roman" w:cs="Times New Roman"/>
+          <w:rFonts w:eastAsia="Times New Roman" w:cstheme="minorHAnsi"/>
+          <w:lang w:eastAsia="en-GB"/>
+        </w:rPr>
+      </w:pPr>
+      <w:r>
+        <w:rPr>
+          <w:rFonts w:eastAsia="Times New Roman" w:cstheme="minorHAnsi"/>
           <w:lang w:eastAsia="en-GB"/>
         </w:rPr>
         <w:t>[RQ4] Please talk a little bit about how you used AmbientTeams during the last couple of days.</w:t>
@@ -309,13 +302,13 @@
         </w:numPr>
         <w:spacing w:before="100" w:beforeAutospacing="1" w:after="100" w:afterAutospacing="1"/>
         <w:rPr>
-          <w:rFonts w:ascii="Times New Roman" w:eastAsia="Times New Roman" w:hAnsi="Times New Roman" w:cs="Times New Roman"/>
-          <w:lang w:eastAsia="en-GB"/>
-        </w:rPr>
-      </w:pPr>
-      <w:r>
-        <w:rPr>
-          <w:rFonts w:ascii="Times New Roman" w:eastAsia="Times New Roman" w:hAnsi="Times New Roman" w:cs="Times New Roman"/>
+          <w:rFonts w:eastAsia="Times New Roman" w:cstheme="minorHAnsi"/>
+          <w:lang w:eastAsia="en-GB"/>
+        </w:rPr>
+      </w:pPr>
+      <w:r>
+        <w:rPr>
+          <w:rFonts w:eastAsia="Times New Roman" w:cstheme="minorHAnsi"/>
           <w:lang w:eastAsia="en-GB"/>
         </w:rPr>
         <w:t>Do you have any concrete examples on how you used AmbientTeams yesterday (or the day before)?</w:t>
@@ -329,13 +322,13 @@
         </w:numPr>
         <w:spacing w:before="100" w:beforeAutospacing="1" w:after="100" w:afterAutospacing="1"/>
         <w:rPr>
-          <w:rFonts w:ascii="Times New Roman" w:eastAsia="Times New Roman" w:hAnsi="Times New Roman" w:cs="Times New Roman"/>
-          <w:lang w:eastAsia="en-GB"/>
-        </w:rPr>
-      </w:pPr>
-      <w:r>
-        <w:rPr>
-          <w:rFonts w:ascii="Times New Roman" w:eastAsia="Times New Roman" w:hAnsi="Times New Roman" w:cs="Times New Roman"/>
+          <w:rFonts w:eastAsia="Times New Roman" w:cstheme="minorHAnsi"/>
+          <w:lang w:eastAsia="en-GB"/>
+        </w:rPr>
+      </w:pPr>
+      <w:r>
+        <w:rPr>
+          <w:rFonts w:eastAsia="Times New Roman" w:cstheme="minorHAnsi"/>
           <w:lang w:eastAsia="en-GB"/>
         </w:rPr>
         <w:t>Did your usage change over time and if so, how?</w:t>
@@ -345,13 +338,13 @@
       <w:pPr>
         <w:spacing w:before="100" w:beforeAutospacing="1" w:after="100" w:afterAutospacing="1"/>
         <w:rPr>
-          <w:rFonts w:ascii="Times New Roman" w:eastAsia="Times New Roman" w:hAnsi="Times New Roman" w:cs="Times New Roman"/>
-          <w:lang w:eastAsia="en-GB"/>
-        </w:rPr>
-      </w:pPr>
-      <w:r>
-        <w:rPr>
-          <w:rFonts w:ascii="Times New Roman" w:eastAsia="Times New Roman" w:hAnsi="Times New Roman" w:cs="Times New Roman"/>
+          <w:rFonts w:eastAsia="Times New Roman" w:cstheme="minorHAnsi"/>
+          <w:lang w:eastAsia="en-GB"/>
+        </w:rPr>
+      </w:pPr>
+      <w:r>
+        <w:rPr>
+          <w:rFonts w:eastAsia="Times New Roman" w:cstheme="minorHAnsi"/>
           <w:b/>
           <w:bCs/>
           <w:lang w:eastAsia="en-GB"/>
@@ -367,13 +360,13 @@
         </w:numPr>
         <w:spacing w:before="100" w:beforeAutospacing="1" w:after="100" w:afterAutospacing="1"/>
         <w:rPr>
-          <w:rFonts w:ascii="Times New Roman" w:eastAsia="Times New Roman" w:hAnsi="Times New Roman" w:cs="Times New Roman"/>
-          <w:lang w:eastAsia="en-GB"/>
-        </w:rPr>
-      </w:pPr>
-      <w:r>
-        <w:rPr>
-          <w:rFonts w:ascii="Times New Roman" w:eastAsia="Times New Roman" w:hAnsi="Times New Roman" w:cs="Times New Roman"/>
+          <w:rFonts w:eastAsia="Times New Roman" w:cstheme="minorHAnsi"/>
+          <w:lang w:eastAsia="en-GB"/>
+        </w:rPr>
+      </w:pPr>
+      <w:r>
+        <w:rPr>
+          <w:rFonts w:eastAsia="Times New Roman" w:cstheme="minorHAnsi"/>
           <w:lang w:eastAsia="en-GB"/>
         </w:rPr>
         <w:t>[RQ3] Did your general way of interacting with your team members change with the usage of AmbientTeams? If so, how and why?</w:t>
@@ -387,13 +380,13 @@
         </w:numPr>
         <w:spacing w:before="100" w:beforeAutospacing="1" w:after="100" w:afterAutospacing="1"/>
         <w:rPr>
-          <w:rFonts w:ascii="Times New Roman" w:eastAsia="Times New Roman" w:hAnsi="Times New Roman" w:cs="Times New Roman"/>
-          <w:lang w:eastAsia="en-GB"/>
-        </w:rPr>
-      </w:pPr>
-      <w:r>
-        <w:rPr>
-          <w:rFonts w:ascii="Times New Roman" w:eastAsia="Times New Roman" w:hAnsi="Times New Roman" w:cs="Times New Roman"/>
+          <w:rFonts w:eastAsia="Times New Roman" w:cstheme="minorHAnsi"/>
+          <w:lang w:eastAsia="en-GB"/>
+        </w:rPr>
+      </w:pPr>
+      <w:r>
+        <w:rPr>
+          <w:rFonts w:eastAsia="Times New Roman" w:cstheme="minorHAnsi"/>
           <w:lang w:eastAsia="en-GB"/>
         </w:rPr>
         <w:t>prompt for potential changes inside AmbientTeams, but also outside</w:t>
@@ -407,13 +400,13 @@
         </w:numPr>
         <w:spacing w:before="100" w:beforeAutospacing="1" w:after="100" w:afterAutospacing="1"/>
         <w:rPr>
-          <w:rFonts w:ascii="Times New Roman" w:eastAsia="Times New Roman" w:hAnsi="Times New Roman" w:cs="Times New Roman"/>
-          <w:lang w:eastAsia="en-GB"/>
-        </w:rPr>
-      </w:pPr>
-      <w:r>
-        <w:rPr>
-          <w:rFonts w:ascii="Times New Roman" w:eastAsia="Times New Roman" w:hAnsi="Times New Roman" w:cs="Times New Roman"/>
+          <w:rFonts w:eastAsia="Times New Roman" w:cstheme="minorHAnsi"/>
+          <w:lang w:eastAsia="en-GB"/>
+        </w:rPr>
+      </w:pPr>
+      <w:r>
+        <w:rPr>
+          <w:rFonts w:eastAsia="Times New Roman" w:cstheme="minorHAnsi"/>
           <w:lang w:eastAsia="en-GB"/>
         </w:rPr>
         <w:t>Tools, informal communication, meeting style</w:t>
@@ -427,13 +420,13 @@
         </w:numPr>
         <w:spacing w:before="100" w:beforeAutospacing="1" w:after="100" w:afterAutospacing="1"/>
         <w:rPr>
-          <w:rFonts w:ascii="Times New Roman" w:eastAsia="Times New Roman" w:hAnsi="Times New Roman" w:cs="Times New Roman"/>
-          <w:lang w:eastAsia="en-GB"/>
-        </w:rPr>
-      </w:pPr>
-      <w:r>
-        <w:rPr>
-          <w:rFonts w:ascii="Times New Roman" w:eastAsia="Times New Roman" w:hAnsi="Times New Roman" w:cs="Times New Roman"/>
+          <w:rFonts w:eastAsia="Times New Roman" w:cstheme="minorHAnsi"/>
+          <w:lang w:eastAsia="en-GB"/>
+        </w:rPr>
+      </w:pPr>
+      <w:r>
+        <w:rPr>
+          <w:rFonts w:eastAsia="Times New Roman" w:cstheme="minorHAnsi"/>
           <w:lang w:eastAsia="en-GB"/>
         </w:rPr>
         <w:t>What they share with each other / what they talk about</w:t>
@@ -447,13 +440,13 @@
         </w:numPr>
         <w:spacing w:before="100" w:beforeAutospacing="1" w:after="100" w:afterAutospacing="1"/>
         <w:rPr>
-          <w:rFonts w:ascii="Times New Roman" w:eastAsia="Times New Roman" w:hAnsi="Times New Roman" w:cs="Times New Roman"/>
-          <w:lang w:eastAsia="en-GB"/>
-        </w:rPr>
-      </w:pPr>
-      <w:r>
-        <w:rPr>
-          <w:rFonts w:ascii="Times New Roman" w:eastAsia="Times New Roman" w:hAnsi="Times New Roman" w:cs="Times New Roman"/>
+          <w:rFonts w:eastAsia="Times New Roman" w:cstheme="minorHAnsi"/>
+          <w:lang w:eastAsia="en-GB"/>
+        </w:rPr>
+      </w:pPr>
+      <w:r>
+        <w:rPr>
+          <w:rFonts w:eastAsia="Times New Roman" w:cstheme="minorHAnsi"/>
           <w:lang w:eastAsia="en-GB"/>
         </w:rPr>
         <w:t>How and if they find out how others feel</w:t>
@@ -463,13 +456,13 @@
       <w:pPr>
         <w:spacing w:before="100" w:beforeAutospacing="1" w:after="100" w:afterAutospacing="1"/>
         <w:rPr>
-          <w:rFonts w:ascii="Times New Roman" w:eastAsia="Times New Roman" w:hAnsi="Times New Roman" w:cs="Times New Roman"/>
-          <w:lang w:eastAsia="en-GB"/>
-        </w:rPr>
-      </w:pPr>
-      <w:r>
-        <w:rPr>
-          <w:rFonts w:ascii="Times New Roman" w:eastAsia="Times New Roman" w:hAnsi="Times New Roman" w:cs="Times New Roman"/>
+          <w:rFonts w:eastAsia="Times New Roman" w:cstheme="minorHAnsi"/>
+          <w:lang w:eastAsia="en-GB"/>
+        </w:rPr>
+      </w:pPr>
+      <w:r>
+        <w:rPr>
+          <w:rFonts w:eastAsia="Times New Roman" w:cstheme="minorHAnsi"/>
           <w:b/>
           <w:bCs/>
           <w:lang w:eastAsia="en-GB"/>
@@ -485,13 +478,13 @@
         </w:numPr>
         <w:spacing w:before="100" w:beforeAutospacing="1" w:after="100" w:afterAutospacing="1"/>
         <w:rPr>
-          <w:rFonts w:ascii="Times New Roman" w:eastAsia="Times New Roman" w:hAnsi="Times New Roman" w:cs="Times New Roman"/>
-          <w:lang w:eastAsia="en-GB"/>
-        </w:rPr>
-      </w:pPr>
-      <w:r>
-        <w:rPr>
-          <w:rFonts w:ascii="Times New Roman" w:eastAsia="Times New Roman" w:hAnsi="Times New Roman" w:cs="Times New Roman"/>
+          <w:rFonts w:eastAsia="Times New Roman" w:cstheme="minorHAnsi"/>
+          <w:lang w:eastAsia="en-GB"/>
+        </w:rPr>
+      </w:pPr>
+      <w:r>
+        <w:rPr>
+          <w:rFonts w:eastAsia="Times New Roman" w:cstheme="minorHAnsi"/>
           <w:lang w:eastAsia="en-GB"/>
         </w:rPr>
         <w:t>[RQ1] What do you generally think about sharing moods/status messages inside your team? Do you see a need for it? if so, why?</w:t>
@@ -505,13 +498,13 @@
         </w:numPr>
         <w:spacing w:before="100" w:beforeAutospacing="1" w:after="100" w:afterAutospacing="1"/>
         <w:rPr>
-          <w:rFonts w:ascii="Times New Roman" w:eastAsia="Times New Roman" w:hAnsi="Times New Roman" w:cs="Times New Roman"/>
-          <w:lang w:eastAsia="en-GB"/>
-        </w:rPr>
-      </w:pPr>
-      <w:r>
-        <w:rPr>
-          <w:rFonts w:ascii="Times New Roman" w:eastAsia="Times New Roman" w:hAnsi="Times New Roman" w:cs="Times New Roman"/>
+          <w:rFonts w:eastAsia="Times New Roman" w:cstheme="minorHAnsi"/>
+          <w:lang w:eastAsia="en-GB"/>
+        </w:rPr>
+      </w:pPr>
+      <w:r>
+        <w:rPr>
+          <w:rFonts w:eastAsia="Times New Roman" w:cstheme="minorHAnsi"/>
           <w:lang w:eastAsia="en-GB"/>
         </w:rPr>
         <w:t>[RQ1 &amp; RQ2] What would you say motivated you to share something yourself?</w:t>
@@ -525,13 +518,13 @@
         </w:numPr>
         <w:spacing w:before="100" w:beforeAutospacing="1" w:after="100" w:afterAutospacing="1"/>
         <w:rPr>
-          <w:rFonts w:ascii="Times New Roman" w:eastAsia="Times New Roman" w:hAnsi="Times New Roman" w:cs="Times New Roman"/>
-          <w:lang w:eastAsia="en-GB"/>
-        </w:rPr>
-      </w:pPr>
-      <w:r>
-        <w:rPr>
-          <w:rFonts w:ascii="Times New Roman" w:eastAsia="Times New Roman" w:hAnsi="Times New Roman" w:cs="Times New Roman"/>
+          <w:rFonts w:eastAsia="Times New Roman" w:cstheme="minorHAnsi"/>
+          <w:lang w:eastAsia="en-GB"/>
+        </w:rPr>
+      </w:pPr>
+      <w:r>
+        <w:rPr>
+          <w:rFonts w:eastAsia="Times New Roman" w:cstheme="minorHAnsi"/>
           <w:lang w:eastAsia="en-GB"/>
         </w:rPr>
         <w:t>Did you notice that your and your team-mates' avatars were fading out? Did this somehow influence you for sharing yourself?</w:t>
@@ -545,34 +538,27 @@
         </w:numPr>
         <w:spacing w:before="100" w:beforeAutospacing="1" w:after="100" w:afterAutospacing="1"/>
         <w:rPr>
-          <w:rFonts w:ascii="Times New Roman" w:eastAsia="Times New Roman" w:hAnsi="Times New Roman" w:cs="Times New Roman"/>
-          <w:lang w:eastAsia="en-GB"/>
-        </w:rPr>
-      </w:pPr>
-      <w:r>
-        <w:rPr>
-          <w:rFonts w:ascii="Times New Roman" w:eastAsia="Times New Roman" w:hAnsi="Times New Roman" w:cs="Times New Roman"/>
+          <w:rFonts w:eastAsia="Times New Roman" w:cstheme="minorHAnsi"/>
+          <w:lang w:eastAsia="en-GB"/>
+        </w:rPr>
+      </w:pPr>
+      <w:r>
+        <w:rPr>
+          <w:rFonts w:eastAsia="Times New Roman" w:cstheme="minorHAnsi"/>
           <w:lang w:eastAsia="en-GB"/>
         </w:rPr>
         <w:t>[RQ2] What did you generally share with your team? And why? (</w:t>
       </w:r>
       <w:r>
         <w:rPr>
-          <w:rFonts w:ascii="Times New Roman" w:eastAsia="Times New Roman" w:hAnsi="Times New Roman" w:cs="Times New Roman"/>
+          <w:rFonts w:eastAsia="Times New Roman" w:cstheme="minorHAnsi"/>
           <w:lang w:val="en-US" w:eastAsia="en-GB"/>
         </w:rPr>
-        <w:t>this question is slightly different for each participant, depending on the indiv</w:t>
-      </w:r>
-      <w:r>
-        <w:rPr>
-          <w:rFonts w:ascii="Times New Roman" w:eastAsia="Times New Roman" w:hAnsi="Times New Roman" w:cs="Times New Roman"/>
-          <w:lang w:val="en-US" w:eastAsia="en-GB"/>
-        </w:rPr>
-        <w:t>idual usage</w:t>
-      </w:r>
-      <w:r>
-        <w:rPr>
-          <w:rFonts w:ascii="Times New Roman" w:eastAsia="Times New Roman" w:hAnsi="Times New Roman" w:cs="Times New Roman"/>
+        <w:t>this question is slightly different for each participant, depending on the individual usage</w:t>
+      </w:r>
+      <w:r>
+        <w:rPr>
+          <w:rFonts w:eastAsia="Times New Roman" w:cstheme="minorHAnsi"/>
           <w:lang w:eastAsia="en-GB"/>
         </w:rPr>
         <w:t>)</w:t>
@@ -586,13 +572,13 @@
         </w:numPr>
         <w:spacing w:before="100" w:beforeAutospacing="1" w:after="100" w:afterAutospacing="1"/>
         <w:rPr>
-          <w:rFonts w:ascii="Times New Roman" w:eastAsia="Times New Roman" w:hAnsi="Times New Roman" w:cs="Times New Roman"/>
-          <w:lang w:eastAsia="en-GB"/>
-        </w:rPr>
-      </w:pPr>
-      <w:r>
-        <w:rPr>
-          <w:rFonts w:ascii="Times New Roman" w:eastAsia="Times New Roman" w:hAnsi="Times New Roman" w:cs="Times New Roman"/>
+          <w:rFonts w:eastAsia="Times New Roman" w:cstheme="minorHAnsi"/>
+          <w:lang w:eastAsia="en-GB"/>
+        </w:rPr>
+      </w:pPr>
+      <w:r>
+        <w:rPr>
+          <w:rFonts w:eastAsia="Times New Roman" w:cstheme="minorHAnsi"/>
           <w:lang w:eastAsia="en-GB"/>
         </w:rPr>
         <w:t>[RQ2] Did you also share negative moods/states when you didn't feel so good? If so, when and why, or why not?</w:t>
@@ -606,13 +592,13 @@
         </w:numPr>
         <w:spacing w:before="100" w:beforeAutospacing="1" w:after="100" w:afterAutospacing="1"/>
         <w:rPr>
-          <w:rFonts w:ascii="Times New Roman" w:eastAsia="Times New Roman" w:hAnsi="Times New Roman" w:cs="Times New Roman"/>
-          <w:lang w:eastAsia="en-GB"/>
-        </w:rPr>
-      </w:pPr>
-      <w:r>
-        <w:rPr>
-          <w:rFonts w:ascii="Times New Roman" w:eastAsia="Times New Roman" w:hAnsi="Times New Roman" w:cs="Times New Roman"/>
+          <w:rFonts w:eastAsia="Times New Roman" w:cstheme="minorHAnsi"/>
+          <w:lang w:eastAsia="en-GB"/>
+        </w:rPr>
+      </w:pPr>
+      <w:r>
+        <w:rPr>
+          <w:rFonts w:eastAsia="Times New Roman" w:cstheme="minorHAnsi"/>
           <w:lang w:eastAsia="en-GB"/>
         </w:rPr>
         <w:t>How did you previously share moods and states (e.g. with Slack, Teams, Zoom)? If they did share moods/states: Do you prefer AmbientTeams over your old way sharing moods/states? Why/Why not?</w:t>
@@ -623,7 +609,7 @@
         <w:spacing w:before="100" w:beforeAutospacing="1" w:after="100" w:afterAutospacing="1"/>
         <w:ind w:left="360"/>
         <w:rPr>
-          <w:rFonts w:ascii="Times New Roman" w:eastAsia="Times New Roman" w:hAnsi="Times New Roman" w:cs="Times New Roman"/>
+          <w:rFonts w:eastAsia="Times New Roman" w:cstheme="minorHAnsi"/>
           <w:lang w:eastAsia="en-GB"/>
         </w:rPr>
       </w:pPr>
@@ -633,7 +619,7 @@
         <w:spacing w:before="100" w:beforeAutospacing="1" w:after="100" w:afterAutospacing="1"/>
         <w:ind w:left="360"/>
         <w:rPr>
-          <w:rFonts w:ascii="Times New Roman" w:eastAsia="Times New Roman" w:hAnsi="Times New Roman" w:cs="Times New Roman"/>
+          <w:rFonts w:eastAsia="Times New Roman" w:cstheme="minorHAnsi"/>
           <w:lang w:eastAsia="en-GB"/>
         </w:rPr>
       </w:pPr>
@@ -643,18 +629,17 @@
         <w:spacing w:before="100" w:beforeAutospacing="1" w:after="100" w:afterAutospacing="1"/>
         <w:ind w:left="360"/>
         <w:rPr>
-          <w:rFonts w:ascii="Times New Roman" w:eastAsia="Times New Roman" w:hAnsi="Times New Roman" w:cs="Times New Roman"/>
-          <w:lang w:eastAsia="en-GB"/>
-        </w:rPr>
-      </w:pPr>
-      <w:r>
-        <w:rPr>
-          <w:rFonts w:ascii="Times New Roman" w:eastAsia="Times New Roman" w:hAnsi="Times New Roman" w:cs="Times New Roman"/>
+          <w:rFonts w:eastAsia="Times New Roman" w:cstheme="minorHAnsi"/>
+          <w:lang w:eastAsia="en-GB"/>
+        </w:rPr>
+      </w:pPr>
+      <w:r>
+        <w:rPr>
+          <w:rFonts w:eastAsia="Times New Roman" w:cstheme="minorHAnsi"/>
           <w:b/>
           <w:bCs/>
           <w:lang w:eastAsia="en-GB"/>
         </w:rPr>
-        <w:lastRenderedPageBreak/>
         <w:t>Information Consumption / Awareness</w:t>
       </w:r>
     </w:p>
@@ -666,13 +651,13 @@
         </w:numPr>
         <w:spacing w:before="100" w:beforeAutospacing="1" w:after="100" w:afterAutospacing="1"/>
         <w:rPr>
-          <w:rFonts w:ascii="Times New Roman" w:eastAsia="Times New Roman" w:hAnsi="Times New Roman" w:cs="Times New Roman"/>
-          <w:lang w:eastAsia="en-GB"/>
-        </w:rPr>
-      </w:pPr>
-      <w:r>
-        <w:rPr>
-          <w:rFonts w:ascii="Times New Roman" w:eastAsia="Times New Roman" w:hAnsi="Times New Roman" w:cs="Times New Roman"/>
+          <w:rFonts w:eastAsia="Times New Roman" w:cstheme="minorHAnsi"/>
+          <w:lang w:eastAsia="en-GB"/>
+        </w:rPr>
+      </w:pPr>
+      <w:r>
+        <w:rPr>
+          <w:rFonts w:eastAsia="Times New Roman" w:cstheme="minorHAnsi"/>
           <w:lang w:eastAsia="en-GB"/>
         </w:rPr>
         <w:t>[RQ3.1] Was there anything you learned from AmbientTeams about your team members? Was this something you didn't know about them before using AmbientTeams?</w:t>
@@ -686,13 +671,13 @@
         </w:numPr>
         <w:spacing w:before="100" w:beforeAutospacing="1" w:after="100" w:afterAutospacing="1"/>
         <w:rPr>
-          <w:rFonts w:ascii="Times New Roman" w:eastAsia="Times New Roman" w:hAnsi="Times New Roman" w:cs="Times New Roman"/>
-          <w:lang w:eastAsia="en-GB"/>
-        </w:rPr>
-      </w:pPr>
-      <w:r>
-        <w:rPr>
-          <w:rFonts w:ascii="Times New Roman" w:eastAsia="Times New Roman" w:hAnsi="Times New Roman" w:cs="Times New Roman"/>
+          <w:rFonts w:eastAsia="Times New Roman" w:cstheme="minorHAnsi"/>
+          <w:lang w:eastAsia="en-GB"/>
+        </w:rPr>
+      </w:pPr>
+      <w:r>
+        <w:rPr>
+          <w:rFonts w:eastAsia="Times New Roman" w:cstheme="minorHAnsi"/>
           <w:lang w:eastAsia="en-GB"/>
         </w:rPr>
         <w:t>Was it helpful to learn about the moods/states of your team mates? If so, why or why not? Do you have any concrete examples?</w:t>
@@ -706,13 +691,13 @@
         </w:numPr>
         <w:spacing w:before="100" w:beforeAutospacing="1" w:after="100" w:afterAutospacing="1"/>
         <w:rPr>
-          <w:rFonts w:ascii="Times New Roman" w:eastAsia="Times New Roman" w:hAnsi="Times New Roman" w:cs="Times New Roman"/>
-          <w:lang w:eastAsia="en-GB"/>
-        </w:rPr>
-      </w:pPr>
-      <w:r>
-        <w:rPr>
-          <w:rFonts w:ascii="Times New Roman" w:eastAsia="Times New Roman" w:hAnsi="Times New Roman" w:cs="Times New Roman"/>
+          <w:rFonts w:eastAsia="Times New Roman" w:cstheme="minorHAnsi"/>
+          <w:lang w:eastAsia="en-GB"/>
+        </w:rPr>
+      </w:pPr>
+      <w:r>
+        <w:rPr>
+          <w:rFonts w:eastAsia="Times New Roman" w:cstheme="minorHAnsi"/>
           <w:lang w:eastAsia="en-GB"/>
         </w:rPr>
         <w:t>[RQ3] Did the awareness on your team members' moods and states affect you in any way?</w:t>
@@ -723,30 +708,16 @@
         <w:spacing w:before="100" w:beforeAutospacing="1" w:after="100" w:afterAutospacing="1"/>
         <w:ind w:left="720"/>
         <w:rPr>
-          <w:rFonts w:ascii="Times New Roman" w:eastAsia="Times New Roman" w:hAnsi="Times New Roman" w:cs="Times New Roman"/>
+          <w:rFonts w:eastAsia="Times New Roman" w:cstheme="minorHAnsi"/>
           <w:lang w:val="en-US" w:eastAsia="en-GB"/>
         </w:rPr>
       </w:pPr>
       <w:r>
         <w:rPr>
-          <w:rFonts w:ascii="Times New Roman" w:eastAsia="Times New Roman" w:hAnsi="Times New Roman" w:cs="Times New Roman"/>
+          <w:rFonts w:eastAsia="Times New Roman" w:cstheme="minorHAnsi"/>
           <w:lang w:val="en-US" w:eastAsia="en-GB"/>
         </w:rPr>
-        <w:t xml:space="preserve">Potential questions if they don’t </w:t>
-      </w:r>
-      <w:r>
-        <w:rPr>
-          <w:rFonts w:ascii="Times New Roman" w:eastAsia="Times New Roman" w:hAnsi="Times New Roman" w:cs="Times New Roman"/>
-          <w:lang w:val="en-US" w:eastAsia="en-GB"/>
-        </w:rPr>
-        <w:t>answer</w:t>
-      </w:r>
-      <w:r>
-        <w:rPr>
-          <w:rFonts w:ascii="Times New Roman" w:eastAsia="Times New Roman" w:hAnsi="Times New Roman" w:cs="Times New Roman"/>
-          <w:lang w:val="en-US" w:eastAsia="en-GB"/>
-        </w:rPr>
-        <w:t>:</w:t>
+        <w:t>Potential questions if they don’t answer:</w:t>
       </w:r>
     </w:p>
     <w:p>
@@ -757,13 +728,13 @@
         </w:numPr>
         <w:spacing w:before="100" w:beforeAutospacing="1" w:after="100" w:afterAutospacing="1"/>
         <w:rPr>
-          <w:rFonts w:ascii="Times New Roman" w:eastAsia="Times New Roman" w:hAnsi="Times New Roman" w:cs="Times New Roman"/>
-          <w:lang w:eastAsia="en-GB"/>
-        </w:rPr>
-      </w:pPr>
-      <w:r>
-        <w:rPr>
-          <w:rFonts w:ascii="Times New Roman" w:eastAsia="Times New Roman" w:hAnsi="Times New Roman" w:cs="Times New Roman"/>
+          <w:rFonts w:eastAsia="Times New Roman" w:cstheme="minorHAnsi"/>
+          <w:lang w:eastAsia="en-GB"/>
+        </w:rPr>
+      </w:pPr>
+      <w:r>
+        <w:rPr>
+          <w:rFonts w:eastAsia="Times New Roman" w:cstheme="minorHAnsi"/>
           <w:lang w:eastAsia="en-GB"/>
         </w:rPr>
         <w:t>Did it make you feel better/worse about your work?</w:t>
@@ -777,13 +748,13 @@
         </w:numPr>
         <w:spacing w:before="100" w:beforeAutospacing="1" w:after="100" w:afterAutospacing="1"/>
         <w:rPr>
-          <w:rFonts w:ascii="Times New Roman" w:eastAsia="Times New Roman" w:hAnsi="Times New Roman" w:cs="Times New Roman"/>
-          <w:lang w:eastAsia="en-GB"/>
-        </w:rPr>
-      </w:pPr>
-      <w:r>
-        <w:rPr>
-          <w:rFonts w:ascii="Times New Roman" w:eastAsia="Times New Roman" w:hAnsi="Times New Roman" w:cs="Times New Roman"/>
+          <w:rFonts w:eastAsia="Times New Roman" w:cstheme="minorHAnsi"/>
+          <w:lang w:eastAsia="en-GB"/>
+        </w:rPr>
+      </w:pPr>
+      <w:r>
+        <w:rPr>
+          <w:rFonts w:eastAsia="Times New Roman" w:cstheme="minorHAnsi"/>
           <w:lang w:eastAsia="en-GB"/>
         </w:rPr>
         <w:t>Did it alter what you shared with your team members? (e.g. did you share less/more information with them over time?)</w:t>
@@ -797,13 +768,13 @@
         </w:numPr>
         <w:spacing w:before="100" w:beforeAutospacing="1" w:after="100" w:afterAutospacing="1"/>
         <w:rPr>
-          <w:rFonts w:ascii="Times New Roman" w:eastAsia="Times New Roman" w:hAnsi="Times New Roman" w:cs="Times New Roman"/>
-          <w:lang w:eastAsia="en-GB"/>
-        </w:rPr>
-      </w:pPr>
-      <w:r>
-        <w:rPr>
-          <w:rFonts w:ascii="Times New Roman" w:eastAsia="Times New Roman" w:hAnsi="Times New Roman" w:cs="Times New Roman"/>
+          <w:rFonts w:eastAsia="Times New Roman" w:cstheme="minorHAnsi"/>
+          <w:lang w:eastAsia="en-GB"/>
+        </w:rPr>
+      </w:pPr>
+      <w:r>
+        <w:rPr>
+          <w:rFonts w:eastAsia="Times New Roman" w:cstheme="minorHAnsi"/>
           <w:lang w:eastAsia="en-GB"/>
         </w:rPr>
         <w:t>Did it impact what you know about your team mates' well-being? Is it important to you?</w:t>
@@ -817,13 +788,13 @@
         </w:numPr>
         <w:spacing w:before="100" w:beforeAutospacing="1" w:after="100" w:afterAutospacing="1"/>
         <w:rPr>
-          <w:rFonts w:ascii="Times New Roman" w:eastAsia="Times New Roman" w:hAnsi="Times New Roman" w:cs="Times New Roman"/>
-          <w:lang w:eastAsia="en-GB"/>
-        </w:rPr>
-      </w:pPr>
-      <w:r>
-        <w:rPr>
-          <w:rFonts w:ascii="Times New Roman" w:eastAsia="Times New Roman" w:hAnsi="Times New Roman" w:cs="Times New Roman"/>
+          <w:rFonts w:eastAsia="Times New Roman" w:cstheme="minorHAnsi"/>
+          <w:lang w:eastAsia="en-GB"/>
+        </w:rPr>
+      </w:pPr>
+      <w:r>
+        <w:rPr>
+          <w:rFonts w:eastAsia="Times New Roman" w:cstheme="minorHAnsi"/>
           <w:lang w:eastAsia="en-GB"/>
         </w:rPr>
         <w:t>Did it impact you knowing about your team mates' progress and/or tasks they're working on? Is that information important to you?</w:t>
@@ -837,13 +808,13 @@
         </w:numPr>
         <w:spacing w:before="100" w:beforeAutospacing="1" w:after="100" w:afterAutospacing="1"/>
         <w:rPr>
-          <w:rFonts w:ascii="Times New Roman" w:eastAsia="Times New Roman" w:hAnsi="Times New Roman" w:cs="Times New Roman"/>
-          <w:lang w:eastAsia="en-GB"/>
-        </w:rPr>
-      </w:pPr>
-      <w:r>
-        <w:rPr>
-          <w:rFonts w:ascii="Times New Roman" w:eastAsia="Times New Roman" w:hAnsi="Times New Roman" w:cs="Times New Roman"/>
+          <w:rFonts w:eastAsia="Times New Roman" w:cstheme="minorHAnsi"/>
+          <w:lang w:eastAsia="en-GB"/>
+        </w:rPr>
+      </w:pPr>
+      <w:r>
+        <w:rPr>
+          <w:rFonts w:eastAsia="Times New Roman" w:cstheme="minorHAnsi"/>
           <w:lang w:eastAsia="en-GB"/>
         </w:rPr>
         <w:t>[RQ3] Do you know if sharing your states/moods had an impact on your team members? Did it have an impact on yourself?</w:t>
@@ -853,13 +824,13 @@
       <w:pPr>
         <w:spacing w:before="100" w:beforeAutospacing="1" w:after="100" w:afterAutospacing="1"/>
         <w:rPr>
-          <w:rFonts w:ascii="Times New Roman" w:eastAsia="Times New Roman" w:hAnsi="Times New Roman" w:cs="Times New Roman"/>
-          <w:lang w:eastAsia="en-GB"/>
-        </w:rPr>
-      </w:pPr>
-      <w:r>
-        <w:rPr>
-          <w:rFonts w:ascii="Times New Roman" w:eastAsia="Times New Roman" w:hAnsi="Times New Roman" w:cs="Times New Roman"/>
+          <w:rFonts w:eastAsia="Times New Roman" w:cstheme="minorHAnsi"/>
+          <w:lang w:eastAsia="en-GB"/>
+        </w:rPr>
+      </w:pPr>
+      <w:r>
+        <w:rPr>
+          <w:rFonts w:eastAsia="Times New Roman" w:cstheme="minorHAnsi"/>
           <w:b/>
           <w:bCs/>
           <w:lang w:eastAsia="en-GB"/>
@@ -875,13 +846,13 @@
         </w:numPr>
         <w:spacing w:before="100" w:beforeAutospacing="1" w:after="100" w:afterAutospacing="1"/>
         <w:rPr>
-          <w:rFonts w:ascii="Times New Roman" w:eastAsia="Times New Roman" w:hAnsi="Times New Roman" w:cs="Times New Roman"/>
-          <w:lang w:eastAsia="en-GB"/>
-        </w:rPr>
-      </w:pPr>
-      <w:r>
-        <w:rPr>
-          <w:rFonts w:ascii="Times New Roman" w:eastAsia="Times New Roman" w:hAnsi="Times New Roman" w:cs="Times New Roman"/>
+          <w:rFonts w:eastAsia="Times New Roman" w:cstheme="minorHAnsi"/>
+          <w:lang w:eastAsia="en-GB"/>
+        </w:rPr>
+      </w:pPr>
+      <w:r>
+        <w:rPr>
+          <w:rFonts w:eastAsia="Times New Roman" w:cstheme="minorHAnsi"/>
           <w:lang w:eastAsia="en-GB"/>
         </w:rPr>
         <w:t>Did/does AmbientTeams have an impact on the frequency of communication and when you share information with your team? (Both inside AmbientTeams and in general, e.g. other tools)</w:t>
@@ -892,13 +863,13 @@
         <w:spacing w:before="100" w:beforeAutospacing="1" w:after="100" w:afterAutospacing="1"/>
         <w:ind w:firstLine="720"/>
         <w:rPr>
-          <w:rFonts w:ascii="Times New Roman" w:eastAsia="Times New Roman" w:hAnsi="Times New Roman" w:cs="Times New Roman"/>
-          <w:lang w:eastAsia="en-GB"/>
-        </w:rPr>
-      </w:pPr>
-      <w:r>
-        <w:rPr>
-          <w:rFonts w:ascii="Times New Roman" w:eastAsia="Times New Roman" w:hAnsi="Times New Roman" w:cs="Times New Roman"/>
+          <w:rFonts w:eastAsia="Times New Roman" w:cstheme="minorHAnsi"/>
+          <w:lang w:eastAsia="en-GB"/>
+        </w:rPr>
+      </w:pPr>
+      <w:r>
+        <w:rPr>
+          <w:rFonts w:eastAsia="Times New Roman" w:cstheme="minorHAnsi"/>
           <w:lang w:eastAsia="en-GB"/>
         </w:rPr>
         <w:t>Examples if they don't have ideas:</w:t>
@@ -912,13 +883,13 @@
         </w:numPr>
         <w:spacing w:before="100" w:beforeAutospacing="1" w:after="100" w:afterAutospacing="1"/>
         <w:rPr>
-          <w:rFonts w:ascii="Times New Roman" w:eastAsia="Times New Roman" w:hAnsi="Times New Roman" w:cs="Times New Roman"/>
-          <w:lang w:eastAsia="en-GB"/>
-        </w:rPr>
-      </w:pPr>
-      <w:r>
-        <w:rPr>
-          <w:rFonts w:ascii="Times New Roman" w:eastAsia="Times New Roman" w:hAnsi="Times New Roman" w:cs="Times New Roman"/>
+          <w:rFonts w:eastAsia="Times New Roman" w:cstheme="minorHAnsi"/>
+          <w:lang w:eastAsia="en-GB"/>
+        </w:rPr>
+      </w:pPr>
+      <w:r>
+        <w:rPr>
+          <w:rFonts w:eastAsia="Times New Roman" w:cstheme="minorHAnsi"/>
           <w:lang w:eastAsia="en-GB"/>
         </w:rPr>
         <w:t>More connected to your team? Impact on the number of meetings you had? Less/more time spent in other communication tools? More informal communication? Topics you talk about? AT useful for better small talk topic selection? etc. etc.</w:t>
@@ -932,13 +903,13 @@
         </w:numPr>
         <w:spacing w:before="100" w:beforeAutospacing="1" w:after="100" w:afterAutospacing="1"/>
         <w:rPr>
-          <w:rFonts w:ascii="Times New Roman" w:eastAsia="Times New Roman" w:hAnsi="Times New Roman" w:cs="Times New Roman"/>
-          <w:lang w:eastAsia="en-GB"/>
-        </w:rPr>
-      </w:pPr>
-      <w:r>
-        <w:rPr>
-          <w:rFonts w:ascii="Times New Roman" w:eastAsia="Times New Roman" w:hAnsi="Times New Roman" w:cs="Times New Roman"/>
+          <w:rFonts w:eastAsia="Times New Roman" w:cstheme="minorHAnsi"/>
+          <w:lang w:eastAsia="en-GB"/>
+        </w:rPr>
+      </w:pPr>
+      <w:r>
+        <w:rPr>
+          <w:rFonts w:eastAsia="Times New Roman" w:cstheme="minorHAnsi"/>
           <w:lang w:eastAsia="en-GB"/>
         </w:rPr>
         <w:t>[RQ3] Was there anything else that you learned or changed from sharing and seeing moods/states with AmbientTeams?</w:t>
@@ -952,13 +923,13 @@
         </w:numPr>
         <w:spacing w:before="100" w:beforeAutospacing="1" w:after="100" w:afterAutospacing="1"/>
         <w:rPr>
-          <w:rFonts w:ascii="Times New Roman" w:eastAsia="Times New Roman" w:hAnsi="Times New Roman" w:cs="Times New Roman"/>
-          <w:lang w:eastAsia="en-GB"/>
-        </w:rPr>
-      </w:pPr>
-      <w:r>
-        <w:rPr>
-          <w:rFonts w:ascii="Times New Roman" w:eastAsia="Times New Roman" w:hAnsi="Times New Roman" w:cs="Times New Roman"/>
+          <w:rFonts w:eastAsia="Times New Roman" w:cstheme="minorHAnsi"/>
+          <w:lang w:eastAsia="en-GB"/>
+        </w:rPr>
+      </w:pPr>
+      <w:r>
+        <w:rPr>
+          <w:rFonts w:eastAsia="Times New Roman" w:cstheme="minorHAnsi"/>
           <w:lang w:eastAsia="en-GB"/>
         </w:rPr>
         <w:t>[RQ3] With the information that you could gather from AmbientTeams, would you say it could potentially lower the barrier (Widerstand/Hemmschwelle) to communicate?</w:t>
@@ -968,17 +939,18 @@
       <w:pPr>
         <w:spacing w:before="100" w:beforeAutospacing="1" w:after="100" w:afterAutospacing="1"/>
         <w:rPr>
-          <w:rFonts w:ascii="Times New Roman" w:eastAsia="Times New Roman" w:hAnsi="Times New Roman" w:cs="Times New Roman"/>
-          <w:lang w:eastAsia="en-GB"/>
-        </w:rPr>
-      </w:pPr>
-      <w:r>
-        <w:rPr>
-          <w:rFonts w:ascii="Times New Roman" w:eastAsia="Times New Roman" w:hAnsi="Times New Roman" w:cs="Times New Roman"/>
+          <w:rFonts w:eastAsia="Times New Roman" w:cstheme="minorHAnsi"/>
+          <w:lang w:eastAsia="en-GB"/>
+        </w:rPr>
+      </w:pPr>
+      <w:r>
+        <w:rPr>
+          <w:rFonts w:eastAsia="Times New Roman" w:cstheme="minorHAnsi"/>
           <w:b/>
           <w:bCs/>
           <w:lang w:eastAsia="en-GB"/>
         </w:rPr>
+        <w:lastRenderedPageBreak/>
         <w:t>AmbientTeams Glanceable Display and Features</w:t>
       </w:r>
     </w:p>
@@ -990,13 +962,13 @@
         </w:numPr>
         <w:spacing w:before="100" w:beforeAutospacing="1" w:after="100" w:afterAutospacing="1"/>
         <w:rPr>
-          <w:rFonts w:ascii="Times New Roman" w:eastAsia="Times New Roman" w:hAnsi="Times New Roman" w:cs="Times New Roman"/>
-          <w:lang w:eastAsia="en-GB"/>
-        </w:rPr>
-      </w:pPr>
-      <w:r>
-        <w:rPr>
-          <w:rFonts w:ascii="Times New Roman" w:eastAsia="Times New Roman" w:hAnsi="Times New Roman" w:cs="Times New Roman"/>
+          <w:rFonts w:eastAsia="Times New Roman" w:cstheme="minorHAnsi"/>
+          <w:lang w:eastAsia="en-GB"/>
+        </w:rPr>
+      </w:pPr>
+      <w:r>
+        <w:rPr>
+          <w:rFonts w:eastAsia="Times New Roman" w:cstheme="minorHAnsi"/>
           <w:lang w:eastAsia="en-GB"/>
         </w:rPr>
         <w:t>[RQ4] Did you use the ambient window? If yes: How did you like it and why? (Can you think of scenarios where you would use it more?)</w:t>
@@ -1007,16 +979,15 @@
         <w:spacing w:before="100" w:beforeAutospacing="1" w:after="100" w:afterAutospacing="1"/>
         <w:ind w:left="360"/>
         <w:rPr>
-          <w:rFonts w:ascii="Times New Roman" w:eastAsia="Times New Roman" w:hAnsi="Times New Roman" w:cs="Times New Roman"/>
-          <w:lang w:eastAsia="en-GB"/>
-        </w:rPr>
-      </w:pPr>
-      <w:r>
-        <w:rPr>
-          <w:rFonts w:ascii="Times New Roman" w:eastAsia="Times New Roman" w:hAnsi="Times New Roman" w:cs="Times New Roman"/>
-          <w:lang w:eastAsia="en-GB"/>
-        </w:rPr>
-        <w:lastRenderedPageBreak/>
+          <w:rFonts w:eastAsia="Times New Roman" w:cstheme="minorHAnsi"/>
+          <w:lang w:eastAsia="en-GB"/>
+        </w:rPr>
+      </w:pPr>
+      <w:r>
+        <w:rPr>
+          <w:rFonts w:eastAsia="Times New Roman" w:cstheme="minorHAnsi"/>
+          <w:lang w:eastAsia="en-GB"/>
+        </w:rPr>
         <w:t>The ambient window itself was created as a glanceable display, which is always on top. How did this influence your focus at work? Did it sometimes interrupt and/or distract you? Do you think this should be improved/changed? If so, how?</w:t>
       </w:r>
     </w:p>
@@ -1028,13 +999,13 @@
         </w:numPr>
         <w:spacing w:before="100" w:beforeAutospacing="1" w:after="100" w:afterAutospacing="1"/>
         <w:rPr>
-          <w:rFonts w:ascii="Times New Roman" w:eastAsia="Times New Roman" w:hAnsi="Times New Roman" w:cs="Times New Roman"/>
-          <w:lang w:eastAsia="en-GB"/>
-        </w:rPr>
-      </w:pPr>
-      <w:r>
-        <w:rPr>
-          <w:rFonts w:ascii="Times New Roman" w:eastAsia="Times New Roman" w:hAnsi="Times New Roman" w:cs="Times New Roman"/>
+          <w:rFonts w:eastAsia="Times New Roman" w:cstheme="minorHAnsi"/>
+          <w:lang w:eastAsia="en-GB"/>
+        </w:rPr>
+      </w:pPr>
+      <w:r>
+        <w:rPr>
+          <w:rFonts w:eastAsia="Times New Roman" w:cstheme="minorHAnsi"/>
           <w:lang w:eastAsia="en-GB"/>
         </w:rPr>
         <w:t>[RQ4] Did you use the teams overview window? If yes: How did you like it and what information did it provide it to you? If no: Why not? Can you think of scenarios where you would use it more?</w:t>
@@ -1048,13 +1019,13 @@
         </w:numPr>
         <w:spacing w:before="100" w:beforeAutospacing="1" w:after="100" w:afterAutospacing="1"/>
         <w:rPr>
-          <w:rFonts w:ascii="Times New Roman" w:eastAsia="Times New Roman" w:hAnsi="Times New Roman" w:cs="Times New Roman"/>
-          <w:lang w:eastAsia="en-GB"/>
-        </w:rPr>
-      </w:pPr>
-      <w:r>
-        <w:rPr>
-          <w:rFonts w:ascii="Times New Roman" w:eastAsia="Times New Roman" w:hAnsi="Times New Roman" w:cs="Times New Roman"/>
+          <w:rFonts w:eastAsia="Times New Roman" w:cstheme="minorHAnsi"/>
+          <w:lang w:eastAsia="en-GB"/>
+        </w:rPr>
+      </w:pPr>
+      <w:r>
+        <w:rPr>
+          <w:rFonts w:eastAsia="Times New Roman" w:cstheme="minorHAnsi"/>
           <w:lang w:eastAsia="en-GB"/>
         </w:rPr>
         <w:t>Usefulness of the provided information</w:t>
@@ -1068,13 +1039,13 @@
         </w:numPr>
         <w:spacing w:before="100" w:beforeAutospacing="1" w:after="100" w:afterAutospacing="1"/>
         <w:rPr>
-          <w:rFonts w:ascii="Times New Roman" w:eastAsia="Times New Roman" w:hAnsi="Times New Roman" w:cs="Times New Roman"/>
-          <w:lang w:eastAsia="en-GB"/>
-        </w:rPr>
-      </w:pPr>
-      <w:r>
-        <w:rPr>
-          <w:rFonts w:ascii="Times New Roman" w:eastAsia="Times New Roman" w:hAnsi="Times New Roman" w:cs="Times New Roman"/>
+          <w:rFonts w:eastAsia="Times New Roman" w:cstheme="minorHAnsi"/>
+          <w:lang w:eastAsia="en-GB"/>
+        </w:rPr>
+      </w:pPr>
+      <w:r>
+        <w:rPr>
+          <w:rFonts w:eastAsia="Times New Roman" w:cstheme="minorHAnsi"/>
           <w:lang w:eastAsia="en-GB"/>
         </w:rPr>
         <w:t>[RQ4] Does AmbientTeams integrate well into your existing work-flows, or could this be improved?</w:t>
@@ -1088,13 +1059,13 @@
         </w:numPr>
         <w:spacing w:before="100" w:beforeAutospacing="1" w:after="100" w:afterAutospacing="1"/>
         <w:rPr>
-          <w:rFonts w:ascii="Times New Roman" w:eastAsia="Times New Roman" w:hAnsi="Times New Roman" w:cs="Times New Roman"/>
-          <w:lang w:eastAsia="en-GB"/>
-        </w:rPr>
-      </w:pPr>
-      <w:r>
-        <w:rPr>
-          <w:rFonts w:ascii="Times New Roman" w:eastAsia="Times New Roman" w:hAnsi="Times New Roman" w:cs="Times New Roman"/>
+          <w:rFonts w:eastAsia="Times New Roman" w:cstheme="minorHAnsi"/>
+          <w:lang w:eastAsia="en-GB"/>
+        </w:rPr>
+      </w:pPr>
+      <w:r>
+        <w:rPr>
+          <w:rFonts w:eastAsia="Times New Roman" w:cstheme="minorHAnsi"/>
           <w:lang w:eastAsia="en-GB"/>
         </w:rPr>
         <w:t>[RQ4] Compared to traditional communication tools (such as Slack, Teams, Zoom), is there a difference in the types of content and information that you share with your team using AmbientTeams? Why is that?</w:t>
@@ -1104,13 +1075,13 @@
       <w:pPr>
         <w:spacing w:before="100" w:beforeAutospacing="1" w:after="100" w:afterAutospacing="1"/>
         <w:rPr>
-          <w:rFonts w:ascii="Times New Roman" w:eastAsia="Times New Roman" w:hAnsi="Times New Roman" w:cs="Times New Roman"/>
-          <w:lang w:eastAsia="en-GB"/>
-        </w:rPr>
-      </w:pPr>
-      <w:r>
-        <w:rPr>
-          <w:rFonts w:ascii="Times New Roman" w:eastAsia="Times New Roman" w:hAnsi="Times New Roman" w:cs="Times New Roman"/>
+          <w:rFonts w:eastAsia="Times New Roman" w:cstheme="minorHAnsi"/>
+          <w:lang w:eastAsia="en-GB"/>
+        </w:rPr>
+      </w:pPr>
+      <w:r>
+        <w:rPr>
+          <w:rFonts w:eastAsia="Times New Roman" w:cstheme="minorHAnsi"/>
           <w:b/>
           <w:bCs/>
           <w:lang w:eastAsia="en-GB"/>
@@ -1126,13 +1097,13 @@
         </w:numPr>
         <w:spacing w:before="100" w:beforeAutospacing="1" w:after="100" w:afterAutospacing="1"/>
         <w:rPr>
-          <w:rFonts w:ascii="Times New Roman" w:eastAsia="Times New Roman" w:hAnsi="Times New Roman" w:cs="Times New Roman"/>
-          <w:lang w:eastAsia="en-GB"/>
-        </w:rPr>
-      </w:pPr>
-      <w:r>
-        <w:rPr>
-          <w:rFonts w:ascii="Times New Roman" w:eastAsia="Times New Roman" w:hAnsi="Times New Roman" w:cs="Times New Roman"/>
+          <w:rFonts w:eastAsia="Times New Roman" w:cstheme="minorHAnsi"/>
+          <w:lang w:eastAsia="en-GB"/>
+        </w:rPr>
+      </w:pPr>
+      <w:r>
+        <w:rPr>
+          <w:rFonts w:eastAsia="Times New Roman" w:cstheme="minorHAnsi"/>
           <w:lang w:eastAsia="en-GB"/>
         </w:rPr>
         <w:t>Would you consider the past couple of workdays to be typical? (was there something unplanned, extraordinary, etc.?)</w:t>
@@ -1146,13 +1117,13 @@
         </w:numPr>
         <w:spacing w:before="100" w:beforeAutospacing="1" w:after="100" w:afterAutospacing="1"/>
         <w:rPr>
-          <w:rFonts w:ascii="Times New Roman" w:eastAsia="Times New Roman" w:hAnsi="Times New Roman" w:cs="Times New Roman"/>
-          <w:lang w:eastAsia="en-GB"/>
-        </w:rPr>
-      </w:pPr>
-      <w:r>
-        <w:rPr>
-          <w:rFonts w:ascii="Times New Roman" w:eastAsia="Times New Roman" w:hAnsi="Times New Roman" w:cs="Times New Roman"/>
+          <w:rFonts w:eastAsia="Times New Roman" w:cstheme="minorHAnsi"/>
+          <w:lang w:eastAsia="en-GB"/>
+        </w:rPr>
+      </w:pPr>
+      <w:r>
+        <w:rPr>
+          <w:rFonts w:eastAsia="Times New Roman" w:cstheme="minorHAnsi"/>
           <w:lang w:eastAsia="en-GB"/>
         </w:rPr>
         <w:t>We are thinking of adding a feature that will detect your current mood and fatigue from a webcam and automatically display it to your co-workers, similarly to what you now did manually. What are your thoughts on such an automated feature?</w:t>
@@ -1163,13 +1134,13 @@
         <w:spacing w:before="100" w:beforeAutospacing="1" w:after="100" w:afterAutospacing="1"/>
         <w:ind w:firstLine="720"/>
         <w:rPr>
-          <w:rFonts w:ascii="Times New Roman" w:eastAsia="Times New Roman" w:hAnsi="Times New Roman" w:cs="Times New Roman"/>
-          <w:lang w:eastAsia="en-GB"/>
-        </w:rPr>
-      </w:pPr>
-      <w:r>
-        <w:rPr>
-          <w:rFonts w:ascii="Times New Roman" w:eastAsia="Times New Roman" w:hAnsi="Times New Roman" w:cs="Times New Roman"/>
+          <w:rFonts w:eastAsia="Times New Roman" w:cstheme="minorHAnsi"/>
+          <w:lang w:eastAsia="en-GB"/>
+        </w:rPr>
+      </w:pPr>
+      <w:r>
+        <w:rPr>
+          <w:rFonts w:eastAsia="Times New Roman" w:cstheme="minorHAnsi"/>
           <w:lang w:eastAsia="en-GB"/>
         </w:rPr>
         <w:t>Follow-up, either:</w:t>
@@ -1183,13 +1154,13 @@
         </w:numPr>
         <w:spacing w:before="100" w:beforeAutospacing="1" w:after="100" w:afterAutospacing="1"/>
         <w:rPr>
-          <w:rFonts w:ascii="Times New Roman" w:eastAsia="Times New Roman" w:hAnsi="Times New Roman" w:cs="Times New Roman"/>
-          <w:lang w:eastAsia="en-GB"/>
-        </w:rPr>
-      </w:pPr>
-      <w:r>
-        <w:rPr>
-          <w:rFonts w:ascii="Times New Roman" w:eastAsia="Times New Roman" w:hAnsi="Times New Roman" w:cs="Times New Roman"/>
+          <w:rFonts w:eastAsia="Times New Roman" w:cstheme="minorHAnsi"/>
+          <w:lang w:eastAsia="en-GB"/>
+        </w:rPr>
+      </w:pPr>
+      <w:r>
+        <w:rPr>
+          <w:rFonts w:eastAsia="Times New Roman" w:cstheme="minorHAnsi"/>
           <w:lang w:eastAsia="en-GB"/>
         </w:rPr>
         <w:t>Do you think it would be important to always confirm what is being shared within your closest team?</w:t>
@@ -1203,13 +1174,13 @@
         </w:numPr>
         <w:spacing w:before="100" w:beforeAutospacing="1" w:after="100" w:afterAutospacing="1"/>
         <w:rPr>
-          <w:rFonts w:ascii="Times New Roman" w:eastAsia="Times New Roman" w:hAnsi="Times New Roman" w:cs="Times New Roman"/>
-          <w:lang w:eastAsia="en-GB"/>
-        </w:rPr>
-      </w:pPr>
-      <w:r>
-        <w:rPr>
-          <w:rFonts w:ascii="Times New Roman" w:eastAsia="Times New Roman" w:hAnsi="Times New Roman" w:cs="Times New Roman"/>
+          <w:rFonts w:eastAsia="Times New Roman" w:cstheme="minorHAnsi"/>
+          <w:lang w:eastAsia="en-GB"/>
+        </w:rPr>
+      </w:pPr>
+      <w:r>
+        <w:rPr>
+          <w:rFonts w:eastAsia="Times New Roman" w:cstheme="minorHAnsi"/>
           <w:lang w:eastAsia="en-GB"/>
         </w:rPr>
         <w:t>How would that change if you had to confirm what is being shared before it is actually shared?</w:t>
@@ -1223,13 +1194,13 @@
         </w:numPr>
         <w:spacing w:before="100" w:beforeAutospacing="1" w:after="100" w:afterAutospacing="1"/>
         <w:rPr>
-          <w:rFonts w:ascii="Times New Roman" w:eastAsia="Times New Roman" w:hAnsi="Times New Roman" w:cs="Times New Roman"/>
-          <w:lang w:eastAsia="en-GB"/>
-        </w:rPr>
-      </w:pPr>
-      <w:r>
-        <w:rPr>
-          <w:rFonts w:ascii="Times New Roman" w:eastAsia="Times New Roman" w:hAnsi="Times New Roman" w:cs="Times New Roman"/>
+          <w:rFonts w:eastAsia="Times New Roman" w:cstheme="minorHAnsi"/>
+          <w:lang w:eastAsia="en-GB"/>
+        </w:rPr>
+      </w:pPr>
+      <w:r>
+        <w:rPr>
+          <w:rFonts w:eastAsia="Times New Roman" w:cstheme="minorHAnsi"/>
           <w:lang w:eastAsia="en-GB"/>
         </w:rPr>
         <w:t>Could you see yourself using AmbientTeams after the study? Why/Why not? What could be improved?</w:t>
@@ -1243,13 +1214,13 @@
         </w:numPr>
         <w:spacing w:before="100" w:beforeAutospacing="1" w:after="100" w:afterAutospacing="1"/>
         <w:rPr>
-          <w:rFonts w:ascii="Times New Roman" w:eastAsia="Times New Roman" w:hAnsi="Times New Roman" w:cs="Times New Roman"/>
-          <w:lang w:eastAsia="en-GB"/>
-        </w:rPr>
-      </w:pPr>
-      <w:r>
-        <w:rPr>
-          <w:rFonts w:ascii="Times New Roman" w:eastAsia="Times New Roman" w:hAnsi="Times New Roman" w:cs="Times New Roman"/>
+          <w:rFonts w:eastAsia="Times New Roman" w:cstheme="minorHAnsi"/>
+          <w:lang w:eastAsia="en-GB"/>
+        </w:rPr>
+      </w:pPr>
+      <w:r>
+        <w:rPr>
+          <w:rFonts w:eastAsia="Times New Roman" w:cstheme="minorHAnsi"/>
           <w:lang w:eastAsia="en-GB"/>
         </w:rPr>
         <w:t>Do you have any other feedback or questions regarding the study?</w:t>
@@ -1259,13 +1230,13 @@
       <w:pPr>
         <w:spacing w:before="100" w:beforeAutospacing="1" w:after="100" w:afterAutospacing="1"/>
         <w:rPr>
-          <w:rFonts w:ascii="Times New Roman" w:eastAsia="Times New Roman" w:hAnsi="Times New Roman" w:cs="Times New Roman"/>
-          <w:lang w:eastAsia="en-GB"/>
-        </w:rPr>
-      </w:pPr>
-      <w:r>
-        <w:rPr>
-          <w:rFonts w:ascii="Times New Roman" w:eastAsia="Times New Roman" w:hAnsi="Times New Roman" w:cs="Times New Roman"/>
+          <w:rFonts w:eastAsia="Times New Roman" w:cstheme="minorHAnsi"/>
+          <w:lang w:eastAsia="en-GB"/>
+        </w:rPr>
+      </w:pPr>
+      <w:r>
+        <w:rPr>
+          <w:rFonts w:eastAsia="Times New Roman" w:cstheme="minorHAnsi"/>
           <w:b/>
           <w:bCs/>
           <w:lang w:eastAsia="en-GB"/>
@@ -1277,13 +1248,13 @@
       <w:pPr>
         <w:spacing w:before="100" w:beforeAutospacing="1" w:after="100" w:afterAutospacing="1"/>
         <w:rPr>
-          <w:rFonts w:ascii="Times New Roman" w:eastAsia="Times New Roman" w:hAnsi="Times New Roman" w:cs="Times New Roman"/>
-          <w:lang w:eastAsia="en-GB"/>
-        </w:rPr>
-      </w:pPr>
-      <w:r>
-        <w:rPr>
-          <w:rFonts w:ascii="Times New Roman" w:eastAsia="Times New Roman" w:hAnsi="Times New Roman" w:cs="Times New Roman"/>
+          <w:rFonts w:eastAsia="Times New Roman" w:cstheme="minorHAnsi"/>
+          <w:lang w:eastAsia="en-GB"/>
+        </w:rPr>
+      </w:pPr>
+      <w:r>
+        <w:rPr>
+          <w:rFonts w:eastAsia="Times New Roman" w:cstheme="minorHAnsi"/>
           <w:lang w:eastAsia="en-GB"/>
         </w:rPr>
         <w:t>Say that they are free to continue using it if they want to</w:t>

</xml_diff>